<commit_message>
Update BanHang 2/4 Form
</commit_message>
<xml_diff>
--- a/Documents/QLBanHang/Analyst.docx
+++ b/Documents/QLBanHang/Analyst.docx
@@ -1042,7 +1042,6 @@
           <w:noProof/>
           <w:sz w:val="30"/>
           <w:szCs w:val="30"/>
-          <w:lang w:eastAsia="ja-JP"/>
         </w:rPr>
         <w:drawing>
           <wp:inline distT="0" distB="0" distL="0" distR="0">
@@ -1141,7 +1140,6 @@
       <w:r>
         <w:rPr>
           <w:noProof/>
-          <w:lang w:eastAsia="ja-JP"/>
         </w:rPr>
         <w:drawing>
           <wp:inline distT="0" distB="0" distL="0" distR="0" wp14:anchorId="70E096C7" wp14:editId="5654EC23">
@@ -2092,7 +2090,6 @@
       <w:r>
         <w:rPr>
           <w:noProof/>
-          <w:lang w:eastAsia="ja-JP"/>
         </w:rPr>
         <w:drawing>
           <wp:inline distT="0" distB="0" distL="0" distR="0">
@@ -2148,7 +2145,6 @@
       <w:r>
         <w:rPr>
           <w:noProof/>
-          <w:lang w:eastAsia="ja-JP"/>
         </w:rPr>
         <w:lastRenderedPageBreak/>
         <w:drawing>
@@ -2230,7 +2226,6 @@
       <w:r>
         <w:rPr>
           <w:noProof/>
-          <w:lang w:eastAsia="ja-JP"/>
         </w:rPr>
         <w:drawing>
           <wp:anchor distT="0" distB="0" distL="114300" distR="114300" simplePos="0" relativeHeight="251659264" behindDoc="0" locked="0" layoutInCell="1" allowOverlap="1">
@@ -3102,7 +3097,6 @@
           <w:noProof/>
           <w:sz w:val="30"/>
           <w:szCs w:val="30"/>
-          <w:lang w:eastAsia="ja-JP"/>
         </w:rPr>
         <w:lastRenderedPageBreak/>
         <w:drawing>
@@ -3171,7 +3165,6 @@
           <w:noProof/>
           <w:sz w:val="30"/>
           <w:szCs w:val="30"/>
-          <w:lang w:eastAsia="ja-JP"/>
         </w:rPr>
         <w:lastRenderedPageBreak/>
         <w:drawing>
@@ -3251,7 +3244,6 @@
       <w:r>
         <w:rPr>
           <w:noProof/>
-          <w:lang w:eastAsia="ja-JP"/>
         </w:rPr>
         <w:drawing>
           <wp:inline distT="0" distB="0" distL="0" distR="0" wp14:anchorId="61A0E2AE" wp14:editId="74251522">
@@ -4063,7 +4055,6 @@
       <w:r>
         <w:rPr>
           <w:noProof/>
-          <w:lang w:eastAsia="ja-JP"/>
         </w:rPr>
         <w:drawing>
           <wp:inline distT="0" distB="0" distL="0" distR="0">
@@ -4119,7 +4110,6 @@
       <w:r>
         <w:rPr>
           <w:noProof/>
-          <w:lang w:eastAsia="ja-JP"/>
         </w:rPr>
         <w:lastRenderedPageBreak/>
         <w:drawing>
@@ -4339,7 +4329,6 @@
       <w:r>
         <w:rPr>
           <w:noProof/>
-          <w:lang w:eastAsia="ja-JP"/>
         </w:rPr>
         <w:drawing>
           <wp:inline distT="0" distB="0" distL="0" distR="0" wp14:anchorId="3D6D83FF" wp14:editId="755B879B">
@@ -5700,7 +5689,6 @@
       <w:r>
         <w:rPr>
           <w:noProof/>
-          <w:lang w:eastAsia="ja-JP"/>
         </w:rPr>
         <w:lastRenderedPageBreak/>
         <w:drawing>
@@ -5772,7 +5760,6 @@
       <w:r>
         <w:rPr>
           <w:noProof/>
-          <w:lang w:eastAsia="ja-JP"/>
         </w:rPr>
         <w:lastRenderedPageBreak/>
         <w:drawing>
@@ -5857,7 +5844,6 @@
           <w:noProof/>
           <w:sz w:val="30"/>
           <w:szCs w:val="30"/>
-          <w:lang w:eastAsia="ja-JP"/>
         </w:rPr>
         <w:drawing>
           <wp:inline distT="0" distB="0" distL="0" distR="0">
@@ -5964,7 +5950,6 @@
           <w:noProof/>
           <w:sz w:val="30"/>
           <w:szCs w:val="30"/>
-          <w:lang w:eastAsia="ja-JP"/>
         </w:rPr>
         <w:drawing>
           <wp:inline distT="0" distB="0" distL="0" distR="0">
@@ -6811,7 +6796,6 @@
           <w:noProof/>
           <w:sz w:val="30"/>
           <w:szCs w:val="30"/>
-          <w:lang w:eastAsia="ja-JP"/>
         </w:rPr>
         <w:drawing>
           <wp:inline distT="0" distB="0" distL="0" distR="0">
@@ -6986,7 +6970,6 @@
           <w:noProof/>
           <w:sz w:val="30"/>
           <w:szCs w:val="30"/>
-          <w:lang w:eastAsia="ja-JP"/>
         </w:rPr>
         <w:drawing>
           <wp:inline distT="0" distB="0" distL="0" distR="0">
@@ -7403,7 +7386,6 @@
           <w:noProof/>
           <w:sz w:val="30"/>
           <w:szCs w:val="30"/>
-          <w:lang w:eastAsia="ja-JP"/>
         </w:rPr>
         <w:drawing>
           <wp:inline distT="0" distB="0" distL="0" distR="0">
@@ -7785,7 +7767,6 @@
           <w:noProof/>
           <w:sz w:val="30"/>
           <w:szCs w:val="30"/>
-          <w:lang w:eastAsia="ja-JP"/>
         </w:rPr>
         <w:drawing>
           <wp:inline distT="0" distB="0" distL="0" distR="0">
@@ -8202,7 +8183,6 @@
           <w:noProof/>
           <w:sz w:val="30"/>
           <w:szCs w:val="30"/>
-          <w:lang w:eastAsia="ja-JP"/>
         </w:rPr>
         <w:drawing>
           <wp:inline distT="0" distB="0" distL="0" distR="0">
@@ -8703,7 +8683,6 @@
           <w:noProof/>
           <w:sz w:val="30"/>
           <w:szCs w:val="30"/>
-          <w:lang w:eastAsia="ja-JP"/>
         </w:rPr>
         <w:drawing>
           <wp:inline distT="0" distB="0" distL="0" distR="0">
@@ -9228,8 +9207,6 @@
               </w:rPr>
               <w:t xml:space="preserve">đươc chọn </w:t>
             </w:r>
-            <w:bookmarkStart w:id="12" w:name="_GoBack"/>
-            <w:bookmarkEnd w:id="12"/>
             <w:r>
               <w:rPr>
                 <w:rFonts w:ascii="Times New Roman" w:hAnsi="Times New Roman" w:cs="Times New Roman"/>
@@ -9443,7 +9420,6 @@
           <w:noProof/>
           <w:sz w:val="30"/>
           <w:szCs w:val="30"/>
-          <w:lang w:eastAsia="ja-JP"/>
         </w:rPr>
         <w:drawing>
           <wp:inline distT="0" distB="0" distL="0" distR="0" wp14:anchorId="7A173BB1" wp14:editId="6859F7AD">
@@ -9867,7 +9843,6 @@
           <w:noProof/>
           <w:sz w:val="30"/>
           <w:szCs w:val="30"/>
-          <w:lang w:eastAsia="ja-JP"/>
         </w:rPr>
         <w:drawing>
           <wp:inline distT="0" distB="0" distL="0" distR="0" wp14:anchorId="258A235C" wp14:editId="3F7B4728">
@@ -10267,7 +10242,6 @@
           <w:noProof/>
           <w:sz w:val="30"/>
           <w:szCs w:val="30"/>
-          <w:lang w:eastAsia="ja-JP"/>
         </w:rPr>
         <w:drawing>
           <wp:inline distT="0" distB="0" distL="0" distR="0">
@@ -10422,7 +10396,6 @@
           <w:noProof/>
           <w:sz w:val="30"/>
           <w:szCs w:val="30"/>
-          <w:lang w:eastAsia="ja-JP"/>
         </w:rPr>
         <w:drawing>
           <wp:inline distT="0" distB="0" distL="0" distR="0">
@@ -10576,7 +10549,6 @@
           <w:noProof/>
           <w:sz w:val="30"/>
           <w:szCs w:val="30"/>
-          <w:lang w:eastAsia="ja-JP"/>
         </w:rPr>
         <w:drawing>
           <wp:inline distT="0" distB="0" distL="0" distR="0">
@@ -10757,7 +10729,6 @@
       <w:r>
         <w:rPr>
           <w:noProof/>
-          <w:lang w:eastAsia="ja-JP"/>
         </w:rPr>
         <w:lastRenderedPageBreak/>
         <w:drawing>
@@ -10898,7 +10869,6 @@
       <w:r>
         <w:rPr>
           <w:noProof/>
-          <w:lang w:eastAsia="ja-JP"/>
         </w:rPr>
         <w:drawing>
           <wp:inline distT="0" distB="0" distL="0" distR="0" wp14:anchorId="42FFFF79" wp14:editId="71F89EDE">
@@ -11031,7 +11001,6 @@
       <w:r>
         <w:rPr>
           <w:noProof/>
-          <w:lang w:eastAsia="ja-JP"/>
         </w:rPr>
         <w:drawing>
           <wp:inline distT="0" distB="0" distL="0" distR="0">
@@ -11195,7 +11164,6 @@
       <w:r>
         <w:rPr>
           <w:noProof/>
-          <w:lang w:eastAsia="ja-JP"/>
         </w:rPr>
         <w:lastRenderedPageBreak/>
         <w:drawing>
@@ -11342,7 +11310,6 @@
       <w:r>
         <w:rPr>
           <w:noProof/>
-          <w:lang w:eastAsia="ja-JP"/>
         </w:rPr>
         <w:drawing>
           <wp:inline distT="0" distB="0" distL="0" distR="0">
@@ -11496,7 +11463,6 @@
           <w:noProof/>
           <w:sz w:val="30"/>
           <w:szCs w:val="30"/>
-          <w:lang w:eastAsia="ja-JP"/>
         </w:rPr>
         <w:drawing>
           <wp:inline distT="0" distB="0" distL="0" distR="0">
@@ -11651,7 +11617,6 @@
       <w:r>
         <w:rPr>
           <w:noProof/>
-          <w:lang w:eastAsia="ja-JP"/>
         </w:rPr>
         <w:lastRenderedPageBreak/>
         <w:drawing>
@@ -11838,6 +11803,102 @@
           <w:szCs w:val="30"/>
         </w:rPr>
         <w:t>.</w:t>
+      </w:r>
+    </w:p>
+    <w:p>
+      <w:pPr>
+        <w:tabs>
+          <w:tab w:val="left" w:pos="2250"/>
+        </w:tabs>
+        <w:rPr>
+          <w:rFonts w:ascii="Times New Roman" w:hAnsi="Times New Roman" w:cs="Times New Roman"/>
+          <w:sz w:val="30"/>
+          <w:szCs w:val="30"/>
+        </w:rPr>
+      </w:pPr>
+    </w:p>
+    <w:p>
+      <w:pPr>
+        <w:tabs>
+          <w:tab w:val="left" w:pos="2250"/>
+        </w:tabs>
+        <w:rPr>
+          <w:rFonts w:ascii="Times New Roman" w:hAnsi="Times New Roman" w:cs="Times New Roman"/>
+          <w:sz w:val="30"/>
+          <w:szCs w:val="30"/>
+        </w:rPr>
+      </w:pPr>
+      <w:bookmarkStart w:id="12" w:name="_GoBack"/>
+      <w:bookmarkEnd w:id="12"/>
+    </w:p>
+    <w:p>
+      <w:pPr>
+        <w:pStyle w:val="ListParagraph"/>
+        <w:tabs>
+          <w:tab w:val="left" w:pos="2250"/>
+        </w:tabs>
+        <w:rPr>
+          <w:rFonts w:ascii="Times New Roman" w:hAnsi="Times New Roman" w:cs="Times New Roman"/>
+          <w:sz w:val="30"/>
+          <w:szCs w:val="30"/>
+        </w:rPr>
+      </w:pPr>
+      <w:r>
+        <w:rPr>
+          <w:rFonts w:ascii="Times New Roman" w:hAnsi="Times New Roman" w:cs="Times New Roman"/>
+          <w:noProof/>
+          <w:sz w:val="30"/>
+          <w:szCs w:val="30"/>
+        </w:rPr>
+        <w:lastRenderedPageBreak/>
+        <w:drawing>
+          <wp:inline distT="0" distB="0" distL="0" distR="0">
+            <wp:extent cx="5943600" cy="6316677"/>
+            <wp:effectExtent l="0" t="0" r="0" b="0"/>
+            <wp:docPr id="5" name="Picture 5"/>
+            <wp:cNvGraphicFramePr>
+              <a:graphicFrameLocks xmlns:a="http://schemas.openxmlformats.org/drawingml/2006/main" noChangeAspect="1"/>
+            </wp:cNvGraphicFramePr>
+            <a:graphic xmlns:a="http://schemas.openxmlformats.org/drawingml/2006/main">
+              <a:graphicData uri="http://schemas.openxmlformats.org/drawingml/2006/picture">
+                <pic:pic xmlns:pic="http://schemas.openxmlformats.org/drawingml/2006/picture">
+                  <pic:nvPicPr>
+                    <pic:cNvPr id="0" name="Picture 2"/>
+                    <pic:cNvPicPr>
+                      <a:picLocks noChangeAspect="1" noChangeArrowheads="1"/>
+                    </pic:cNvPicPr>
+                  </pic:nvPicPr>
+                  <pic:blipFill>
+                    <a:blip r:embed="rId41">
+                      <a:extLst>
+                        <a:ext uri="{28A0092B-C50C-407E-A947-70E740481C1C}">
+                          <a14:useLocalDpi xmlns:a14="http://schemas.microsoft.com/office/drawing/2010/main" val="0"/>
+                        </a:ext>
+                      </a:extLst>
+                    </a:blip>
+                    <a:srcRect/>
+                    <a:stretch>
+                      <a:fillRect/>
+                    </a:stretch>
+                  </pic:blipFill>
+                  <pic:spPr bwMode="auto">
+                    <a:xfrm>
+                      <a:off x="0" y="0"/>
+                      <a:ext cx="5943600" cy="6316677"/>
+                    </a:xfrm>
+                    <a:prstGeom prst="rect">
+                      <a:avLst/>
+                    </a:prstGeom>
+                    <a:noFill/>
+                    <a:ln>
+                      <a:noFill/>
+                    </a:ln>
+                  </pic:spPr>
+                </pic:pic>
+              </a:graphicData>
+            </a:graphic>
+          </wp:inline>
+        </w:drawing>
       </w:r>
     </w:p>
     <w:sectPr>
@@ -19676,7 +19737,7 @@
 </file>
 
 <file path=customXml/itemProps1.xml><?xml version="1.0" encoding="utf-8"?>
-<ds:datastoreItem xmlns:ds="http://schemas.openxmlformats.org/officeDocument/2006/customXml" ds:itemID="{925BC42F-EF3A-4597-96C6-AE12E812204C}">
+<ds:datastoreItem xmlns:ds="http://schemas.openxmlformats.org/officeDocument/2006/customXml" ds:itemID="{DE094AE4-808B-4C5B-A570-8A19FC80B2C3}">
   <ds:schemaRefs>
     <ds:schemaRef ds:uri="http://schemas.openxmlformats.org/officeDocument/2006/bibliography"/>
   </ds:schemaRefs>

</xml_diff>